<commit_message>
Update Copia de F-DC-125  Informe final trabajo grado modalidad proyecto de .docx
</commit_message>
<xml_diff>
--- a/Documento 125/Copia de F-DC-125  Informe final trabajo grado modalidad proyecto de .docx
+++ b/Documento 125/Copia de F-DC-125  Informe final trabajo grado modalidad proyecto de .docx
@@ -5725,12 +5725,6 @@
           <w:sz w:val="24"/>
         </w:rPr>
       </w:pPr>
-      <w:r>
-        <w:rPr>
-          <w:sz w:val="24"/>
-        </w:rPr>
-        <w:t>Conector: Este proyecto es similar porque utiliza datos de radiación solar obtenidos por satélite para validar sus hipótesis y realizar sus análisis, los aportes de este proyecto son sus registros de datos obtenidos de satélites confiables de la NASA y el conocimiento brindado sobre los tipos de radiación solar que se reciben en la tierra.</w:t>
-      </w:r>
     </w:p>
     <w:p>
       <w:pPr>
@@ -5747,6 +5741,12 @@
           <w:sz w:val="24"/>
         </w:rPr>
       </w:pPr>
+      <w:r>
+        <w:rPr>
+          <w:sz w:val="24"/>
+        </w:rPr>
+        <w:t>Conector: Este proyecto es similar porque utiliza datos de radiación solar obtenidos por satélite para validar sus hipótesis y realizar sus análisis, los aportes de este proyecto son sus registros de datos obtenidos de satélites confiables de la NASA y el conocimiento brindado sobre los tipos de radiación solar que se reciben en la tierra.</w:t>
+      </w:r>
     </w:p>
     <w:p>
       <w:pPr>
@@ -5814,12 +5814,6 @@
           <w:sz w:val="24"/>
         </w:rPr>
       </w:pPr>
-      <w:r>
-        <w:rPr>
-          <w:sz w:val="24"/>
-        </w:rPr>
-        <w:t>La metodología aplicada fue de carácter iterativo, dividiéndose en siete etapas: selección de datos, preprocesamiento, selección del modelo, entrenamiento, evaluación, mejora e implementación del modelo. Además, se realizó una exhaustiva revisión bibliográfica para comprender los fundamentos físicos y matemáticos relacionados con las plantas fotovoltaicas y el aprendizaje profundo. Durante el proceso, se hicieron ajustes continuos para optimizar el rendimiento del modelo.</w:t>
-      </w:r>
     </w:p>
     <w:p>
       <w:pPr>
@@ -5840,7 +5834,7 @@
         <w:rPr>
           <w:sz w:val="24"/>
         </w:rPr>
-        <w:t>En cuanto a los resultados, el modelo final alcanzó una correlación alta (R=0.983) entre las predicciones y los valores reales, mostrando una buena aproximación a los datos medidos en la planta fotovoltaica. No obstante, se identificaron discrepancias durante las horas nocturnas, cuando la radiación es cercana a cero.</w:t>
+        <w:t>La metodología aplicada fue de carácter iterativo, dividiéndose en siete etapas: selección de datos, preprocesamiento, selección del modelo, entrenamiento, evaluación, mejora e implementación del modelo. Además, se realizó una exhaustiva revisión bibliográfica para comprender los fundamentos físicos y matemáticos relacionados con las plantas fotovoltaicas y el aprendizaje profundo. Durante el proceso, se hicieron ajustes continuos para optimizar el rendimiento del modelo.</w:t>
       </w:r>
     </w:p>
     <w:p>
@@ -5858,6 +5852,44 @@
           <w:sz w:val="24"/>
         </w:rPr>
       </w:pPr>
+    </w:p>
+    <w:p>
+      <w:pPr>
+        <w:pBdr>
+          <w:top w:val="nil"/>
+          <w:left w:val="nil"/>
+          <w:bottom w:val="nil"/>
+          <w:right w:val="nil"/>
+          <w:between w:val="nil"/>
+        </w:pBdr>
+        <w:spacing w:line="360" w:lineRule="auto"/>
+        <w:ind w:hanging="2"/>
+        <w:rPr>
+          <w:sz w:val="24"/>
+        </w:rPr>
+      </w:pPr>
+      <w:r>
+        <w:rPr>
+          <w:sz w:val="24"/>
+        </w:rPr>
+        <w:t>En cuanto a los resultados, el modelo final alcanzó una correlación alta (R=0.983) entre las predicciones y los valores reales, mostrando una buena aproximación a los datos medidos en la planta fotovoltaica. No obstante, se identificaron discrepancias durante las horas nocturnas, cuando la radiación es cercana a cero.</w:t>
+      </w:r>
+    </w:p>
+    <w:p>
+      <w:pPr>
+        <w:pBdr>
+          <w:top w:val="nil"/>
+          <w:left w:val="nil"/>
+          <w:bottom w:val="nil"/>
+          <w:right w:val="nil"/>
+          <w:between w:val="nil"/>
+        </w:pBdr>
+        <w:spacing w:line="360" w:lineRule="auto"/>
+        <w:ind w:hanging="2"/>
+        <w:rPr>
+          <w:sz w:val="24"/>
+        </w:rPr>
+      </w:pPr>
       <w:r>
         <w:rPr>
           <w:sz w:val="24"/>
@@ -5878,6 +5910,22 @@
         </w:rPr>
         <w:t xml:space="preserve"> para una mejor generalización del modelo. Además, se sugirió la inclusión de nuevas variables para mejorar la precisión de las predicciones.</w:t>
       </w:r>
+    </w:p>
+    <w:p>
+      <w:pPr>
+        <w:pBdr>
+          <w:top w:val="nil"/>
+          <w:left w:val="nil"/>
+          <w:bottom w:val="nil"/>
+          <w:right w:val="nil"/>
+          <w:between w:val="nil"/>
+        </w:pBdr>
+        <w:spacing w:line="360" w:lineRule="auto"/>
+        <w:ind w:hanging="2"/>
+        <w:rPr>
+          <w:sz w:val="24"/>
+        </w:rPr>
+      </w:pPr>
     </w:p>
     <w:p>
       <w:pPr>
@@ -6047,12 +6095,6 @@
           <w:sz w:val="24"/>
         </w:rPr>
       </w:pPr>
-      <w:r>
-        <w:rPr>
-          <w:sz w:val="24"/>
-        </w:rPr>
-        <w:t>La metodología se basa en la selección de datos históricos de la planta solar, el preprocesamiento de los mismos, y la implementación de modelos tanto tradicionales como de redes neuronales artificiales. Los modelos fueron evaluados mediante métricas como el error cuadrático medio (MSE) y el error absoluto medio (MAE), usando validación cruzada para asegurar la robustez de los resultados.</w:t>
-      </w:r>
     </w:p>
     <w:p>
       <w:pPr>
@@ -6073,6 +6115,28 @@
         <w:rPr>
           <w:sz w:val="24"/>
         </w:rPr>
+        <w:t>La metodología se basa en la selección de datos históricos de la planta solar, el preprocesamiento de los mismos, y la implementación de modelos tanto tradicionales como de redes neuronales artificiales. Los modelos fueron evaluados mediante métricas como el error cuadrático medio (MSE) y el error absoluto medio (MAE), usando validación cruzada para asegurar la robustez de los resultados.</w:t>
+      </w:r>
+    </w:p>
+    <w:p>
+      <w:pPr>
+        <w:pBdr>
+          <w:top w:val="nil"/>
+          <w:left w:val="nil"/>
+          <w:bottom w:val="nil"/>
+          <w:right w:val="nil"/>
+          <w:between w:val="nil"/>
+        </w:pBdr>
+        <w:spacing w:line="360" w:lineRule="auto"/>
+        <w:ind w:hanging="2"/>
+        <w:rPr>
+          <w:sz w:val="24"/>
+        </w:rPr>
+      </w:pPr>
+      <w:r>
+        <w:rPr>
+          <w:sz w:val="24"/>
+        </w:rPr>
         <w:t>Los resultados mostraron que las redes neuronales, especialmente las LSTM (Long Short-</w:t>
       </w:r>
       <w:proofErr w:type="spellStart"/>
@@ -6103,6 +6167,22 @@
         </w:rPr>
         <w:t>), ofrecen una mayor precisión en la predicción de la radiación solar frente a los métodos tradicionales. Esto se debe a su capacidad para aprender patrones complejos en series temporales. Sin embargo, los modelos tradicionales fueron más eficientes en términos de recursos computacionales para predicciones de corto plazo.</w:t>
       </w:r>
+    </w:p>
+    <w:p>
+      <w:pPr>
+        <w:pBdr>
+          <w:top w:val="nil"/>
+          <w:left w:val="nil"/>
+          <w:bottom w:val="nil"/>
+          <w:right w:val="nil"/>
+          <w:between w:val="nil"/>
+        </w:pBdr>
+        <w:spacing w:line="360" w:lineRule="auto"/>
+        <w:ind w:hanging="2"/>
+        <w:rPr>
+          <w:sz w:val="24"/>
+        </w:rPr>
+      </w:pPr>
     </w:p>
     <w:p>
       <w:pPr>
@@ -6266,12 +6346,6 @@
           <w:sz w:val="24"/>
         </w:rPr>
       </w:pPr>
-      <w:r>
-        <w:rPr>
-          <w:sz w:val="24"/>
-        </w:rPr>
-        <w:t>La metodología aplicada fue una revisión exhaustiva de la literatura nacional e internacional, estructurada en varias etapas: selección de embalses, evaluación de irradiación solar, análisis de impacto ambiental y social, y modelación de escenarios de implementación. Además, se evaluaron normativas aplicables en el país y las lecciones aprendidas de proyectos internacionales. Durante el proceso, se realizaron ajustes en los modelos propuestos para mejorar la precisión de las estimaciones energéticas.</w:t>
-      </w:r>
     </w:p>
     <w:p>
       <w:pPr>
@@ -6292,8 +6366,62 @@
         <w:rPr>
           <w:sz w:val="24"/>
         </w:rPr>
+        <w:t>La metodología aplicada fue una revisión exhaustiva de la literatura nacional e internacional, estructurada en varias etapas: selección de embalses, evaluación de irradiación solar, análisis de impacto ambiental y social, y modelación de escenarios de implementación. Además, se evaluaron normativas aplicables en el país y las lecciones aprendidas de proyectos internacionales. Durante el proceso, se realizaron ajustes en los modelos propuestos para mejorar la precisión de las estimaciones energéticas.</w:t>
+      </w:r>
+    </w:p>
+    <w:p>
+      <w:pPr>
+        <w:pBdr>
+          <w:top w:val="nil"/>
+          <w:left w:val="nil"/>
+          <w:bottom w:val="nil"/>
+          <w:right w:val="nil"/>
+          <w:between w:val="nil"/>
+        </w:pBdr>
+        <w:spacing w:line="360" w:lineRule="auto"/>
+        <w:ind w:hanging="2"/>
+        <w:rPr>
+          <w:sz w:val="24"/>
+        </w:rPr>
+      </w:pPr>
+    </w:p>
+    <w:p>
+      <w:pPr>
+        <w:pBdr>
+          <w:top w:val="nil"/>
+          <w:left w:val="nil"/>
+          <w:bottom w:val="nil"/>
+          <w:right w:val="nil"/>
+          <w:between w:val="nil"/>
+        </w:pBdr>
+        <w:spacing w:line="360" w:lineRule="auto"/>
+        <w:ind w:hanging="2"/>
+        <w:rPr>
+          <w:sz w:val="24"/>
+        </w:rPr>
+      </w:pPr>
+      <w:r>
+        <w:rPr>
+          <w:sz w:val="24"/>
+        </w:rPr>
         <w:t>En cuanto a los resultados, se concluyó que los embalses en Colombia presentan un gran potencial para la implementación de proyectos FPV, con una irradiación horizontal global (GHI) que en algunos casos supera los 2.000 kWh/m²/año, lo que generaría un aumento en la eficiencia energética del 10% en comparación con sistemas convencionales en tierra. Sin embargo, se identificaron retos relacionados con el impacto ambiental y la compatibilidad con otras actividades en los embalses.</w:t>
       </w:r>
+    </w:p>
+    <w:p>
+      <w:pPr>
+        <w:pBdr>
+          <w:top w:val="nil"/>
+          <w:left w:val="nil"/>
+          <w:bottom w:val="nil"/>
+          <w:right w:val="nil"/>
+          <w:between w:val="nil"/>
+        </w:pBdr>
+        <w:spacing w:line="360" w:lineRule="auto"/>
+        <w:ind w:hanging="2"/>
+        <w:rPr>
+          <w:sz w:val="24"/>
+        </w:rPr>
+      </w:pPr>
     </w:p>
     <w:p>
       <w:pPr>
@@ -6581,6 +6709,13 @@
           <w:docGrid w:linePitch="360"/>
         </w:sectPr>
       </w:pPr>
+      <w:r>
+        <w:rPr>
+          <w:rFonts w:cs="Arial"/>
+          <w:sz w:val="24"/>
+        </w:rPr>
+        <w:t>…..</w:t>
+      </w:r>
     </w:p>
     <w:p>
       <w:pPr>
@@ -6656,7 +6791,40 @@
           <w:sz w:val="24"/>
           <w:lang w:val="es-CO"/>
         </w:rPr>
-        <w:t>En este capítulo se investigan y analizan los conceptos fundamentales relacionados con la medición de radiación solar y su aplicación en sistemas fotovoltaicos, con el fin de sustentar el desarrollo de un banco de pruebas para la medición de radiación solar en las Unidades Tecnológicas de Santander (UTS). Este marco teórico proporciona una base sólida de conocimientos que permite contextualizar la problemática planteada y fundamentar la solución propuesta, enfocándose en la importancia de la educación práctica en energías renovables y la optimización de sistemas solares.</w:t>
+        <w:t xml:space="preserve">En este capítulo se investigan y analizan los conceptos fundamentales relacionados con la medición de radiación solar y su aplicación en sistemas fotovoltaicos, con el fin de sustentar el desarrollo de un banco de pruebas para la medición de radiación </w:t>
+      </w:r>
+      <w:commentRangeStart w:id="42"/>
+      <w:r>
+        <w:rPr>
+          <w:rFonts w:cs="Arial"/>
+          <w:sz w:val="24"/>
+          <w:highlight w:val="yellow"/>
+          <w:lang w:val="es-CO"/>
+        </w:rPr>
+        <w:t>solar en las Unidades Tecnológicas de Santander (UTS).</w:t>
+      </w:r>
+      <w:r>
+        <w:rPr>
+          <w:rFonts w:cs="Arial"/>
+          <w:sz w:val="24"/>
+          <w:lang w:val="es-CO"/>
+        </w:rPr>
+        <w:t xml:space="preserve"> </w:t>
+      </w:r>
+      <w:commentRangeEnd w:id="42"/>
+      <w:r>
+        <w:rPr>
+          <w:rStyle w:val="Refdecomentario"/>
+        </w:rPr>
+        <w:commentReference w:id="42"/>
+      </w:r>
+      <w:r>
+        <w:rPr>
+          <w:rFonts w:cs="Arial"/>
+          <w:sz w:val="24"/>
+          <w:lang w:val="es-CO"/>
+        </w:rPr>
+        <w:t>Este marco teórico proporciona una base sólida de conocimientos que permite contextualizar la problemática planteada y fundamentar la solución propuesta, enfocándose en la importancia de la educación práctica en energías renovables y la optimización de sistemas solares.</w:t>
       </w:r>
     </w:p>
     <w:p>
@@ -6917,7 +7085,10 @@
         <w:pStyle w:val="Ttulo3"/>
       </w:pPr>
       <w:r>
-        <w:t>Efecto Seebeck y su Aplicación en la Medición de Radiación Solar</w:t>
+        <w:t xml:space="preserve">Efecto Seebeck </w:t>
+      </w:r>
+      <w:r>
+        <w:t>y su aplicación en la medición de radiación solar</w:t>
       </w:r>
     </w:p>
     <w:p>
@@ -7653,7 +7824,13 @@
           <w:sz w:val="24"/>
           <w:lang w:val="es-CO"/>
         </w:rPr>
-        <w:t>: "La presente ley tiene por objeto promover el desarrollo y la utilización de las fuentes no convencionales de energía, principalmente aquellas de carácter renovable, en el sistema energético nacional, con el fin de [...] fomentar la inversión, la investigación y el desarrollo de tecnologías limpias para la producción de energía."</w:t>
+        <w:t xml:space="preserve">: </w:t>
+      </w:r>
+      <w:r>
+        <w:rPr>
+          <w:rStyle w:val="CitaCar"/>
+        </w:rPr>
+        <w:t>"La presente ley tiene por objeto promover el desarrollo y la utilización de las fuentes no convencionales de energía, principalmente aquellas de carácter renovable, en el sistema energético nacional, con el fin de [...] fomentar la inversión, la investigación y el desarrollo de tecnologías limpias para la producción de energía."</w:t>
       </w:r>
     </w:p>
     <w:p>
@@ -7688,7 +7865,13 @@
           <w:sz w:val="24"/>
           <w:lang w:val="es-CO"/>
         </w:rPr>
-        <w:t>: "Se entiende por fuentes no convencionales de energía aquellas fuentes de energía disponibles a nivel mundial que son ambientalmente sostenibles, pero que en el país no son empleadas o son utilizadas de manera marginal y no se comercializan ampliamente."</w:t>
+        <w:t xml:space="preserve">: </w:t>
+      </w:r>
+      <w:r>
+        <w:rPr>
+          <w:rStyle w:val="CitaCar"/>
+        </w:rPr>
+        <w:t>"Se entiende por fuentes no convencionales de energía aquellas fuentes de energía disponibles a nivel mundial que son ambientalmente sostenibles, pero que en el país no son empleadas o son utilizadas de manera marginal y no se comercializan ampliamente."</w:t>
       </w:r>
     </w:p>
     <w:p>
@@ -8190,9 +8373,9 @@
           <w:szCs w:val="24"/>
         </w:rPr>
       </w:pPr>
-      <w:bookmarkStart w:id="42" w:name="_Toc367827939"/>
-      <w:bookmarkStart w:id="43" w:name="_Toc424313556"/>
-      <w:bookmarkStart w:id="44" w:name="_Toc424638005"/>
+      <w:bookmarkStart w:id="43" w:name="_Toc367827939"/>
+      <w:bookmarkStart w:id="44" w:name="_Toc424313556"/>
+      <w:bookmarkStart w:id="45" w:name="_Toc424638005"/>
     </w:p>
     <w:p>
       <w:pPr>
@@ -8203,7 +8386,7 @@
           <w:szCs w:val="24"/>
         </w:rPr>
       </w:pPr>
-      <w:bookmarkStart w:id="45" w:name="_Toc25074344"/>
+      <w:bookmarkStart w:id="46" w:name="_Toc25074344"/>
       <w:r>
         <w:rPr>
           <w:rFonts w:cs="Arial"/>
@@ -8211,7 +8394,7 @@
         </w:rPr>
         <w:t xml:space="preserve">DISEÑO DE LA </w:t>
       </w:r>
-      <w:bookmarkEnd w:id="45"/>
+      <w:bookmarkEnd w:id="46"/>
       <w:r>
         <w:rPr>
           <w:rFonts w:cs="Arial"/>
@@ -9371,7 +9554,7 @@
         </w:rPr>
         <w:t xml:space="preserve">: </w:t>
       </w:r>
-      <w:bookmarkStart w:id="46" w:name="_Hlk192023400"/>
+      <w:bookmarkStart w:id="47" w:name="_Hlk192023400"/>
       <w:r>
         <w:rPr>
           <w:color w:val="000000"/>
@@ -9379,7 +9562,7 @@
         </w:rPr>
         <w:t>Integración de todos los sistemas (orientación, adquisición de datos, interfaz).</w:t>
       </w:r>
-      <w:bookmarkEnd w:id="46"/>
+      <w:bookmarkEnd w:id="47"/>
     </w:p>
     <w:p>
       <w:pPr>
@@ -9729,7 +9912,7 @@
           <w:szCs w:val="24"/>
         </w:rPr>
       </w:pPr>
-      <w:bookmarkStart w:id="47" w:name="_Toc25074345"/>
+      <w:bookmarkStart w:id="48" w:name="_Toc25074345"/>
       <w:r>
         <w:rPr>
           <w:rFonts w:cs="Arial"/>
@@ -9737,9 +9920,9 @@
         </w:rPr>
         <w:t>DESARROLLO DE</w:t>
       </w:r>
-      <w:bookmarkEnd w:id="42"/>
       <w:bookmarkEnd w:id="43"/>
       <w:bookmarkEnd w:id="44"/>
+      <w:bookmarkEnd w:id="45"/>
       <w:r>
         <w:rPr>
           <w:rFonts w:cs="Arial"/>
@@ -9747,7 +9930,7 @@
         </w:rPr>
         <w:t>L TRABAJO DE GRADO</w:t>
       </w:r>
-      <w:bookmarkEnd w:id="47"/>
+      <w:bookmarkEnd w:id="48"/>
     </w:p>
     <w:p>
       <w:pPr>
@@ -10310,10 +10493,10 @@
           <w:szCs w:val="24"/>
         </w:rPr>
       </w:pPr>
-      <w:bookmarkStart w:id="48" w:name="_Toc367827940"/>
-      <w:bookmarkStart w:id="49" w:name="_Toc424313557"/>
-      <w:bookmarkStart w:id="50" w:name="_Toc424638006"/>
-      <w:bookmarkStart w:id="51" w:name="_Toc25074346"/>
+      <w:bookmarkStart w:id="49" w:name="_Toc367827940"/>
+      <w:bookmarkStart w:id="50" w:name="_Toc424313557"/>
+      <w:bookmarkStart w:id="51" w:name="_Toc424638006"/>
+      <w:bookmarkStart w:id="52" w:name="_Toc25074346"/>
       <w:r>
         <w:rPr>
           <w:rFonts w:cs="Arial"/>
@@ -10328,10 +10511,10 @@
         </w:rPr>
         <w:t>ESULTADOS</w:t>
       </w:r>
-      <w:bookmarkEnd w:id="48"/>
       <w:bookmarkEnd w:id="49"/>
       <w:bookmarkEnd w:id="50"/>
       <w:bookmarkEnd w:id="51"/>
+      <w:bookmarkEnd w:id="52"/>
     </w:p>
     <w:p>
       <w:pPr>
@@ -10445,9 +10628,9 @@
           <w:szCs w:val="24"/>
         </w:rPr>
       </w:pPr>
-      <w:bookmarkStart w:id="52" w:name="_Toc367827941"/>
-      <w:bookmarkStart w:id="53" w:name="_Toc424313558"/>
-      <w:bookmarkStart w:id="54" w:name="_Toc424638007"/>
+      <w:bookmarkStart w:id="53" w:name="_Toc367827941"/>
+      <w:bookmarkStart w:id="54" w:name="_Toc424313558"/>
+      <w:bookmarkStart w:id="55" w:name="_Toc424638007"/>
     </w:p>
     <w:p>
       <w:pPr>
@@ -10458,7 +10641,7 @@
           <w:szCs w:val="24"/>
         </w:rPr>
       </w:pPr>
-      <w:bookmarkStart w:id="55" w:name="_Toc25074347"/>
+      <w:bookmarkStart w:id="56" w:name="_Toc25074347"/>
       <w:r>
         <w:rPr>
           <w:rFonts w:cs="Arial"/>
@@ -10466,10 +10649,10 @@
         </w:rPr>
         <w:t>CONCLUSIONES</w:t>
       </w:r>
-      <w:bookmarkEnd w:id="52"/>
       <w:bookmarkEnd w:id="53"/>
       <w:bookmarkEnd w:id="54"/>
       <w:bookmarkEnd w:id="55"/>
+      <w:bookmarkEnd w:id="56"/>
     </w:p>
     <w:p>
       <w:pPr>
@@ -10643,9 +10826,9 @@
           <w:szCs w:val="24"/>
         </w:rPr>
       </w:pPr>
-      <w:bookmarkStart w:id="56" w:name="_Toc367827942"/>
-      <w:bookmarkStart w:id="57" w:name="_Toc424313559"/>
-      <w:bookmarkStart w:id="58" w:name="_Toc424638008"/>
+      <w:bookmarkStart w:id="57" w:name="_Toc367827942"/>
+      <w:bookmarkStart w:id="58" w:name="_Toc424313559"/>
+      <w:bookmarkStart w:id="59" w:name="_Toc424638008"/>
     </w:p>
     <w:p>
       <w:pPr>
@@ -10656,7 +10839,7 @@
           <w:szCs w:val="24"/>
         </w:rPr>
       </w:pPr>
-      <w:bookmarkStart w:id="59" w:name="_Toc25074348"/>
+      <w:bookmarkStart w:id="60" w:name="_Toc25074348"/>
       <w:r>
         <w:rPr>
           <w:rFonts w:cs="Arial"/>
@@ -10664,10 +10847,10 @@
         </w:rPr>
         <w:t>RECOMENDACIONES</w:t>
       </w:r>
-      <w:bookmarkEnd w:id="56"/>
       <w:bookmarkEnd w:id="57"/>
       <w:bookmarkEnd w:id="58"/>
       <w:bookmarkEnd w:id="59"/>
+      <w:bookmarkEnd w:id="60"/>
     </w:p>
     <w:p>
       <w:pPr>
@@ -10807,9 +10990,9 @@
           <w:szCs w:val="24"/>
         </w:rPr>
       </w:pPr>
-      <w:bookmarkStart w:id="60" w:name="_Toc367827943"/>
-      <w:bookmarkStart w:id="61" w:name="_Toc424313560"/>
-      <w:bookmarkStart w:id="62" w:name="_Toc424638009"/>
+      <w:bookmarkStart w:id="61" w:name="_Toc367827943"/>
+      <w:bookmarkStart w:id="62" w:name="_Toc424313560"/>
+      <w:bookmarkStart w:id="63" w:name="_Toc424638009"/>
     </w:p>
     <w:p>
       <w:pPr>
@@ -10820,7 +11003,7 @@
           <w:szCs w:val="24"/>
         </w:rPr>
       </w:pPr>
-      <w:bookmarkStart w:id="63" w:name="_Toc25074349"/>
+      <w:bookmarkStart w:id="64" w:name="_Toc25074349"/>
       <w:r>
         <w:rPr>
           <w:rFonts w:cs="Arial"/>
@@ -10828,10 +11011,10 @@
         </w:rPr>
         <w:t>REFERENCIAS BIBLIOGRÁFICAS</w:t>
       </w:r>
-      <w:bookmarkEnd w:id="60"/>
       <w:bookmarkEnd w:id="61"/>
       <w:bookmarkEnd w:id="62"/>
       <w:bookmarkEnd w:id="63"/>
+      <w:bookmarkEnd w:id="64"/>
     </w:p>
     <w:p>
       <w:pPr>
@@ -11051,9 +11234,9 @@
           <w:szCs w:val="24"/>
         </w:rPr>
       </w:pPr>
-      <w:bookmarkStart w:id="64" w:name="_Toc367827944"/>
-      <w:bookmarkStart w:id="65" w:name="_Toc424313561"/>
-      <w:bookmarkStart w:id="66" w:name="_Toc424638010"/>
+      <w:bookmarkStart w:id="65" w:name="_Toc367827944"/>
+      <w:bookmarkStart w:id="66" w:name="_Toc424313561"/>
+      <w:bookmarkStart w:id="67" w:name="_Toc424638010"/>
     </w:p>
     <w:p>
       <w:pPr>
@@ -11258,7 +11441,7 @@
           <w:szCs w:val="24"/>
         </w:rPr>
       </w:pPr>
-      <w:bookmarkStart w:id="67" w:name="_Toc25074351"/>
+      <w:bookmarkStart w:id="68" w:name="_Toc25074351"/>
       <w:r>
         <w:rPr>
           <w:rFonts w:cs="Arial"/>
@@ -11266,10 +11449,10 @@
         </w:rPr>
         <w:t>ANEXOS</w:t>
       </w:r>
-      <w:bookmarkEnd w:id="64"/>
       <w:bookmarkEnd w:id="65"/>
       <w:bookmarkEnd w:id="66"/>
       <w:bookmarkEnd w:id="67"/>
+      <w:bookmarkEnd w:id="68"/>
     </w:p>
     <w:p>
       <w:pPr>
@@ -11388,7 +11571,7 @@
           <w:sz w:val="24"/>
         </w:rPr>
       </w:pPr>
-      <w:bookmarkStart w:id="68" w:name="_Toc401072572"/>
+      <w:bookmarkStart w:id="69" w:name="_Toc401072572"/>
       <w:r>
         <w:rPr>
           <w:rFonts w:cs="Arial"/>
@@ -12188,7 +12371,7 @@
         </w:rPr>
         <w:t xml:space="preserve"> “se pueden utilizar muchos tipos de figuras” (Manual de la APA, 2010, p. 153). Los más comunes son: gráficas, diagramas, Mapas. Dibujos y fotografías. Se incluyen, cada figura, en una página separada, al final del documento, después de las tablas o después de las referencias ( </w:t>
       </w:r>
-      <w:hyperlink r:id="rId23" w:history="1">
+      <w:hyperlink r:id="rId27" w:history="1">
         <w:r>
           <w:rPr>
             <w:rStyle w:val="Hipervnculo"/>
@@ -12950,7 +13133,7 @@
         </w:rPr>
         <w:t xml:space="preserve">Recuperado de </w:t>
       </w:r>
-      <w:hyperlink r:id="rId24" w:history="1">
+      <w:hyperlink r:id="rId28" w:history="1">
         <w:r>
           <w:rPr>
             <w:rStyle w:val="Hipervnculo"/>
@@ -13132,7 +13315,7 @@
         </w:rPr>
         <w:t>AYUDAS PARA LA PRESENTACIÓN DEL DOCUMENTO</w:t>
       </w:r>
-      <w:bookmarkEnd w:id="68"/>
+      <w:bookmarkEnd w:id="69"/>
     </w:p>
     <w:p>
       <w:pPr>
@@ -13361,9 +13544,9 @@
           <w:lang w:val="es-CO"/>
         </w:rPr>
       </w:pPr>
-      <w:bookmarkStart w:id="69" w:name="_Toc308517280"/>
-      <w:bookmarkStart w:id="70" w:name="_Toc424735312"/>
-      <w:bookmarkStart w:id="71" w:name="_Toc443661245"/>
+      <w:bookmarkStart w:id="70" w:name="_Toc308517280"/>
+      <w:bookmarkStart w:id="71" w:name="_Toc424735312"/>
+      <w:bookmarkStart w:id="72" w:name="_Toc443661245"/>
       <w:r>
         <w:rPr>
           <w:rFonts w:cs="Arial"/>
@@ -13455,9 +13638,9 @@
         </w:rPr>
         <w:t>Tipos de Investigación</w:t>
       </w:r>
-      <w:bookmarkEnd w:id="69"/>
       <w:bookmarkEnd w:id="70"/>
       <w:bookmarkEnd w:id="71"/>
+      <w:bookmarkEnd w:id="72"/>
     </w:p>
     <w:p>
       <w:pPr>
@@ -13494,7 +13677,7 @@
                     </pic:cNvPicPr>
                   </pic:nvPicPr>
                   <pic:blipFill rotWithShape="1">
-                    <a:blip r:embed="rId25" cstate="print">
+                    <a:blip r:embed="rId29" cstate="print">
                       <a:extLst>
                         <a:ext uri="{28A0092B-C50C-407E-A947-70E740481C1C}">
                           <a14:useLocalDpi xmlns:a14="http://schemas.microsoft.com/office/drawing/2010/main" val="0"/>
@@ -14321,6 +14504,45 @@
 </w:document>
 </file>
 
+<file path=word/comments.xml><?xml version="1.0" encoding="utf-8"?>
+<w:comments xmlns:wpc="http://schemas.microsoft.com/office/word/2010/wordprocessingCanvas" xmlns:cx="http://schemas.microsoft.com/office/drawing/2014/chartex" xmlns:cx1="http://schemas.microsoft.com/office/drawing/2015/9/8/chartex" xmlns:cx2="http://schemas.microsoft.com/office/drawing/2015/10/21/chartex" xmlns:cx3="http://schemas.microsoft.com/office/drawing/2016/5/9/chartex" xmlns:cx4="http://schemas.microsoft.com/office/drawing/2016/5/10/chartex" xmlns:cx5="http://schemas.microsoft.com/office/drawing/2016/5/11/chartex" xmlns:cx6="http://schemas.microsoft.com/office/drawing/2016/5/12/chartex" xmlns:cx7="http://schemas.microsoft.com/office/drawing/2016/5/13/chartex" xmlns:cx8="http://schemas.microsoft.com/office/drawing/2016/5/14/chartex" xmlns:mc="http://schemas.openxmlformats.org/markup-compatibility/2006" xmlns:aink="http://schemas.microsoft.com/office/drawing/2016/ink" xmlns:am3d="http://schemas.microsoft.com/office/drawing/2017/model3d" xmlns:o="urn:schemas-microsoft-com:office:office" xmlns:oel="http://schemas.microsoft.com/office/2019/extlst" xmlns:r="http://schemas.openxmlformats.org/officeDocument/2006/relationships" xmlns:m="http://schemas.openxmlformats.org/officeDocument/2006/math" xmlns:v="urn:schemas-microsoft-com:vml" xmlns:wp14="http://schemas.microsoft.com/office/word/2010/wordprocessingDrawing" xmlns:wp="http://schemas.openxmlformats.org/drawingml/2006/wordprocessingDrawing" xmlns:w10="urn:schemas-microsoft-com:office:word" xmlns:w="http://schemas.openxmlformats.org/wordprocessingml/2006/main" xmlns:w14="http://schemas.microsoft.com/office/word/2010/wordml" xmlns:w15="http://schemas.microsoft.com/office/word/2012/wordml" xmlns:w16cex="http://schemas.microsoft.com/office/word/2018/wordml/cex" xmlns:w16cid="http://schemas.microsoft.com/office/word/2016/wordml/cid" xmlns:w16="http://schemas.microsoft.com/office/word/2018/wordml" xmlns:w16sdtdh="http://schemas.microsoft.com/office/word/2020/wordml/sdtdatahash" xmlns:w16se="http://schemas.microsoft.com/office/word/2015/wordml/symex" xmlns:wpg="http://schemas.microsoft.com/office/word/2010/wordprocessingGroup" xmlns:wpi="http://schemas.microsoft.com/office/word/2010/wordprocessingInk" xmlns:wne="http://schemas.microsoft.com/office/word/2006/wordml" xmlns:wps="http://schemas.microsoft.com/office/word/2010/wordprocessingShape" mc:Ignorable="w14 w15 w16se w16cid w16 w16cex w16sdtdh wp14">
+  <w:comment w:id="42" w:author="EDINSON ANDRES MORENO CEPEDA" w:date="2025-03-05T19:40:00Z" w:initials="EM">
+    <w:p>
+      <w:pPr>
+        <w:pStyle w:val="Textocomentario"/>
+      </w:pPr>
+      <w:r>
+        <w:rPr>
+          <w:rStyle w:val="Refdecomentario"/>
+        </w:rPr>
+        <w:annotationRef/>
+      </w:r>
+      <w:r>
+        <w:t>Completar con el título del trabajo de grado (campus Barrancabermeja).</w:t>
+      </w:r>
+    </w:p>
+  </w:comment>
+</w:comments>
+</file>
+
+<file path=word/commentsExtended.xml><?xml version="1.0" encoding="utf-8"?>
+<w15:commentsEx xmlns:wpc="http://schemas.microsoft.com/office/word/2010/wordprocessingCanvas" xmlns:cx="http://schemas.microsoft.com/office/drawing/2014/chartex" xmlns:cx1="http://schemas.microsoft.com/office/drawing/2015/9/8/chartex" xmlns:cx2="http://schemas.microsoft.com/office/drawing/2015/10/21/chartex" xmlns:cx3="http://schemas.microsoft.com/office/drawing/2016/5/9/chartex" xmlns:cx4="http://schemas.microsoft.com/office/drawing/2016/5/10/chartex" xmlns:cx5="http://schemas.microsoft.com/office/drawing/2016/5/11/chartex" xmlns:cx6="http://schemas.microsoft.com/office/drawing/2016/5/12/chartex" xmlns:cx7="http://schemas.microsoft.com/office/drawing/2016/5/13/chartex" xmlns:cx8="http://schemas.microsoft.com/office/drawing/2016/5/14/chartex" xmlns:mc="http://schemas.openxmlformats.org/markup-compatibility/2006" xmlns:aink="http://schemas.microsoft.com/office/drawing/2016/ink" xmlns:am3d="http://schemas.microsoft.com/office/drawing/2017/model3d" xmlns:o="urn:schemas-microsoft-com:office:office" xmlns:oel="http://schemas.microsoft.com/office/2019/extlst" xmlns:r="http://schemas.openxmlformats.org/officeDocument/2006/relationships" xmlns:m="http://schemas.openxmlformats.org/officeDocument/2006/math" xmlns:v="urn:schemas-microsoft-com:vml" xmlns:wp14="http://schemas.microsoft.com/office/word/2010/wordprocessingDrawing" xmlns:wp="http://schemas.openxmlformats.org/drawingml/2006/wordprocessingDrawing" xmlns:w10="urn:schemas-microsoft-com:office:word" xmlns:w="http://schemas.openxmlformats.org/wordprocessingml/2006/main" xmlns:w14="http://schemas.microsoft.com/office/word/2010/wordml" xmlns:w15="http://schemas.microsoft.com/office/word/2012/wordml" xmlns:w16cex="http://schemas.microsoft.com/office/word/2018/wordml/cex" xmlns:w16cid="http://schemas.microsoft.com/office/word/2016/wordml/cid" xmlns:w16="http://schemas.microsoft.com/office/word/2018/wordml" xmlns:w16sdtdh="http://schemas.microsoft.com/office/word/2020/wordml/sdtdatahash" xmlns:w16se="http://schemas.microsoft.com/office/word/2015/wordml/symex" xmlns:wpg="http://schemas.microsoft.com/office/word/2010/wordprocessingGroup" xmlns:wpi="http://schemas.microsoft.com/office/word/2010/wordprocessingInk" xmlns:wne="http://schemas.microsoft.com/office/word/2006/wordml" xmlns:wps="http://schemas.microsoft.com/office/word/2010/wordprocessingShape" mc:Ignorable="w14 w15 w16se w16cid w16 w16cex w16sdtdh wp14">
+  <w15:commentEx w15:paraId="1E7D1FD5" w15:done="0"/>
+</w15:commentsEx>
+</file>
+
+<file path=word/commentsExtensible.xml><?xml version="1.0" encoding="utf-8"?>
+<w16cex:commentsExtensible xmlns:wpc="http://schemas.microsoft.com/office/word/2010/wordprocessingCanvas" xmlns:cx="http://schemas.microsoft.com/office/drawing/2014/chartex" xmlns:cx1="http://schemas.microsoft.com/office/drawing/2015/9/8/chartex" xmlns:cx2="http://schemas.microsoft.com/office/drawing/2015/10/21/chartex" xmlns:cx3="http://schemas.microsoft.com/office/drawing/2016/5/9/chartex" xmlns:cx4="http://schemas.microsoft.com/office/drawing/2016/5/10/chartex" xmlns:cx5="http://schemas.microsoft.com/office/drawing/2016/5/11/chartex" xmlns:cx6="http://schemas.microsoft.com/office/drawing/2016/5/12/chartex" xmlns:cx7="http://schemas.microsoft.com/office/drawing/2016/5/13/chartex" xmlns:cx8="http://schemas.microsoft.com/office/drawing/2016/5/14/chartex" xmlns:cr="http://schemas.microsoft.com/office/comments/2020/reactions" xmlns:mc="http://schemas.openxmlformats.org/markup-compatibility/2006" xmlns:aink="http://schemas.microsoft.com/office/drawing/2016/ink" xmlns:am3d="http://schemas.microsoft.com/office/drawing/2017/model3d" xmlns:o="urn:schemas-microsoft-com:office:office" xmlns:oel="http://schemas.microsoft.com/office/2019/extlst" xmlns:r="http://schemas.openxmlformats.org/officeDocument/2006/relationships" xmlns:m="http://schemas.openxmlformats.org/officeDocument/2006/math" xmlns:v="urn:schemas-microsoft-com:vml" xmlns:wp14="http://schemas.microsoft.com/office/word/2010/wordprocessingDrawing" xmlns:wp="http://schemas.openxmlformats.org/drawingml/2006/wordprocessingDrawing" xmlns:w10="urn:schemas-microsoft-com:office:word" xmlns:w="http://schemas.openxmlformats.org/wordprocessingml/2006/main" xmlns:w14="http://schemas.microsoft.com/office/word/2010/wordml" xmlns:w15="http://schemas.microsoft.com/office/word/2012/wordml" xmlns:w16cex="http://schemas.microsoft.com/office/word/2018/wordml/cex" xmlns:w16cid="http://schemas.microsoft.com/office/word/2016/wordml/cid" xmlns:w16="http://schemas.microsoft.com/office/word/2018/wordml" xmlns:w16sdtdh="http://schemas.microsoft.com/office/word/2020/wordml/sdtdatahash" xmlns:w16se="http://schemas.microsoft.com/office/word/2015/wordml/symex" xmlns:wpg="http://schemas.microsoft.com/office/word/2010/wordprocessingGroup" xmlns:wpi="http://schemas.microsoft.com/office/word/2010/wordprocessingInk" xmlns:wne="http://schemas.microsoft.com/office/word/2006/wordml" xmlns:wps="http://schemas.microsoft.com/office/word/2010/wordprocessingShape" mc:Ignorable="w14 w15 w16se w16cid w16 w16cex w16sdtdh cr wp14">
+  <w16cex:commentExtensible w16cex:durableId="1285248E" w16cex:dateUtc="2025-03-06T00:40:00Z"/>
+</w16cex:commentsExtensible>
+</file>
+
+<file path=word/commentsIds.xml><?xml version="1.0" encoding="utf-8"?>
+<w16cid:commentsIds xmlns:wpc="http://schemas.microsoft.com/office/word/2010/wordprocessingCanvas" xmlns:cx="http://schemas.microsoft.com/office/drawing/2014/chartex" xmlns:cx1="http://schemas.microsoft.com/office/drawing/2015/9/8/chartex" xmlns:cx2="http://schemas.microsoft.com/office/drawing/2015/10/21/chartex" xmlns:cx3="http://schemas.microsoft.com/office/drawing/2016/5/9/chartex" xmlns:cx4="http://schemas.microsoft.com/office/drawing/2016/5/10/chartex" xmlns:cx5="http://schemas.microsoft.com/office/drawing/2016/5/11/chartex" xmlns:cx6="http://schemas.microsoft.com/office/drawing/2016/5/12/chartex" xmlns:cx7="http://schemas.microsoft.com/office/drawing/2016/5/13/chartex" xmlns:cx8="http://schemas.microsoft.com/office/drawing/2016/5/14/chartex" xmlns:mc="http://schemas.openxmlformats.org/markup-compatibility/2006" xmlns:aink="http://schemas.microsoft.com/office/drawing/2016/ink" xmlns:am3d="http://schemas.microsoft.com/office/drawing/2017/model3d" xmlns:o="urn:schemas-microsoft-com:office:office" xmlns:oel="http://schemas.microsoft.com/office/2019/extlst" xmlns:r="http://schemas.openxmlformats.org/officeDocument/2006/relationships" xmlns:m="http://schemas.openxmlformats.org/officeDocument/2006/math" xmlns:v="urn:schemas-microsoft-com:vml" xmlns:wp14="http://schemas.microsoft.com/office/word/2010/wordprocessingDrawing" xmlns:wp="http://schemas.openxmlformats.org/drawingml/2006/wordprocessingDrawing" xmlns:w10="urn:schemas-microsoft-com:office:word" xmlns:w="http://schemas.openxmlformats.org/wordprocessingml/2006/main" xmlns:w14="http://schemas.microsoft.com/office/word/2010/wordml" xmlns:w15="http://schemas.microsoft.com/office/word/2012/wordml" xmlns:w16cex="http://schemas.microsoft.com/office/word/2018/wordml/cex" xmlns:w16cid="http://schemas.microsoft.com/office/word/2016/wordml/cid" xmlns:w16="http://schemas.microsoft.com/office/word/2018/wordml" xmlns:w16sdtdh="http://schemas.microsoft.com/office/word/2020/wordml/sdtdatahash" xmlns:w16se="http://schemas.microsoft.com/office/word/2015/wordml/symex" xmlns:wpg="http://schemas.microsoft.com/office/word/2010/wordprocessingGroup" xmlns:wpi="http://schemas.microsoft.com/office/word/2010/wordprocessingInk" xmlns:wne="http://schemas.microsoft.com/office/word/2006/wordml" xmlns:wps="http://schemas.microsoft.com/office/word/2010/wordprocessingShape" mc:Ignorable="w14 w15 w16se w16cid w16 w16cex w16sdtdh wp14">
+  <w16cid:commentId w16cid:paraId="1E7D1FD5" w16cid:durableId="1285248E"/>
+</w16cid:commentsIds>
+</file>
+
 <file path=word/endnotes.xml><?xml version="1.0" encoding="utf-8"?>
 <w:endnotes xmlns:wpc="http://schemas.microsoft.com/office/word/2010/wordprocessingCanvas" xmlns:cx="http://schemas.microsoft.com/office/drawing/2014/chartex" xmlns:cx1="http://schemas.microsoft.com/office/drawing/2015/9/8/chartex" xmlns:cx2="http://schemas.microsoft.com/office/drawing/2015/10/21/chartex" xmlns:cx3="http://schemas.microsoft.com/office/drawing/2016/5/9/chartex" xmlns:cx4="http://schemas.microsoft.com/office/drawing/2016/5/10/chartex" xmlns:cx5="http://schemas.microsoft.com/office/drawing/2016/5/11/chartex" xmlns:cx6="http://schemas.microsoft.com/office/drawing/2016/5/12/chartex" xmlns:cx7="http://schemas.microsoft.com/office/drawing/2016/5/13/chartex" xmlns:cx8="http://schemas.microsoft.com/office/drawing/2016/5/14/chartex" xmlns:mc="http://schemas.openxmlformats.org/markup-compatibility/2006" xmlns:aink="http://schemas.microsoft.com/office/drawing/2016/ink" xmlns:am3d="http://schemas.microsoft.com/office/drawing/2017/model3d" xmlns:o="urn:schemas-microsoft-com:office:office" xmlns:oel="http://schemas.microsoft.com/office/2019/extlst" xmlns:r="http://schemas.openxmlformats.org/officeDocument/2006/relationships" xmlns:m="http://schemas.openxmlformats.org/officeDocument/2006/math" xmlns:v="urn:schemas-microsoft-com:vml" xmlns:wp14="http://schemas.microsoft.com/office/word/2010/wordprocessingDrawing" xmlns:wp="http://schemas.openxmlformats.org/drawingml/2006/wordprocessingDrawing" xmlns:w10="urn:schemas-microsoft-com:office:word" xmlns:w="http://schemas.openxmlformats.org/wordprocessingml/2006/main" xmlns:w14="http://schemas.microsoft.com/office/word/2010/wordml" xmlns:w15="http://schemas.microsoft.com/office/word/2012/wordml" xmlns:w16cex="http://schemas.microsoft.com/office/word/2018/wordml/cex" xmlns:w16cid="http://schemas.microsoft.com/office/word/2016/wordml/cid" xmlns:w16="http://schemas.microsoft.com/office/word/2018/wordml" xmlns:w16sdtdh="http://schemas.microsoft.com/office/word/2020/wordml/sdtdatahash" xmlns:w16se="http://schemas.microsoft.com/office/word/2015/wordml/symex" xmlns:wpg="http://schemas.microsoft.com/office/word/2010/wordprocessingGroup" xmlns:wpi="http://schemas.microsoft.com/office/word/2010/wordprocessingInk" xmlns:wne="http://schemas.microsoft.com/office/word/2006/wordml" xmlns:wps="http://schemas.microsoft.com/office/word/2010/wordprocessingShape" mc:Ignorable="w14 w15 w16se w16cid w16 w16cex w16sdtdh wp14">
   <w:endnote w:type="separator" w:id="-1">
@@ -14768,9 +14990,9 @@
       <w:tblLook w:val="0000" w:firstRow="0" w:lastRow="0" w:firstColumn="0" w:lastColumn="0" w:noHBand="0" w:noVBand="0"/>
     </w:tblPr>
     <w:tblGrid>
-      <w:gridCol w:w="1534"/>
-      <w:gridCol w:w="5489"/>
-      <w:gridCol w:w="1815"/>
+      <w:gridCol w:w="1621"/>
+      <w:gridCol w:w="5821"/>
+      <w:gridCol w:w="1918"/>
     </w:tblGrid>
     <w:tr>
       <w:trPr>
@@ -19214,6 +19436,14 @@
     <w:abstractNumId w:val="11"/>
   </w:num>
 </w:numbering>
+</file>
+
+<file path=word/people.xml><?xml version="1.0" encoding="utf-8"?>
+<w15:people xmlns:wpc="http://schemas.microsoft.com/office/word/2010/wordprocessingCanvas" xmlns:cx="http://schemas.microsoft.com/office/drawing/2014/chartex" xmlns:cx1="http://schemas.microsoft.com/office/drawing/2015/9/8/chartex" xmlns:cx2="http://schemas.microsoft.com/office/drawing/2015/10/21/chartex" xmlns:cx3="http://schemas.microsoft.com/office/drawing/2016/5/9/chartex" xmlns:cx4="http://schemas.microsoft.com/office/drawing/2016/5/10/chartex" xmlns:cx5="http://schemas.microsoft.com/office/drawing/2016/5/11/chartex" xmlns:cx6="http://schemas.microsoft.com/office/drawing/2016/5/12/chartex" xmlns:cx7="http://schemas.microsoft.com/office/drawing/2016/5/13/chartex" xmlns:cx8="http://schemas.microsoft.com/office/drawing/2016/5/14/chartex" xmlns:mc="http://schemas.openxmlformats.org/markup-compatibility/2006" xmlns:aink="http://schemas.microsoft.com/office/drawing/2016/ink" xmlns:am3d="http://schemas.microsoft.com/office/drawing/2017/model3d" xmlns:o="urn:schemas-microsoft-com:office:office" xmlns:oel="http://schemas.microsoft.com/office/2019/extlst" xmlns:r="http://schemas.openxmlformats.org/officeDocument/2006/relationships" xmlns:m="http://schemas.openxmlformats.org/officeDocument/2006/math" xmlns:v="urn:schemas-microsoft-com:vml" xmlns:wp14="http://schemas.microsoft.com/office/word/2010/wordprocessingDrawing" xmlns:wp="http://schemas.openxmlformats.org/drawingml/2006/wordprocessingDrawing" xmlns:w10="urn:schemas-microsoft-com:office:word" xmlns:w="http://schemas.openxmlformats.org/wordprocessingml/2006/main" xmlns:w14="http://schemas.microsoft.com/office/word/2010/wordml" xmlns:w15="http://schemas.microsoft.com/office/word/2012/wordml" xmlns:w16cex="http://schemas.microsoft.com/office/word/2018/wordml/cex" xmlns:w16cid="http://schemas.microsoft.com/office/word/2016/wordml/cid" xmlns:w16="http://schemas.microsoft.com/office/word/2018/wordml" xmlns:w16sdtdh="http://schemas.microsoft.com/office/word/2020/wordml/sdtdatahash" xmlns:w16se="http://schemas.microsoft.com/office/word/2015/wordml/symex" xmlns:wpg="http://schemas.microsoft.com/office/word/2010/wordprocessingGroup" xmlns:wpi="http://schemas.microsoft.com/office/word/2010/wordprocessingInk" xmlns:wne="http://schemas.microsoft.com/office/word/2006/wordml" xmlns:wps="http://schemas.microsoft.com/office/word/2010/wordprocessingShape" mc:Ignorable="w14 w15 w16se w16cid w16 w16cex w16sdtdh wp14">
+  <w15:person w15:author="EDINSON ANDRES MORENO CEPEDA">
+    <w15:presenceInfo w15:providerId="AD" w15:userId="S::eandresmoreno@uts.edu.co::97010f86-0f07-4234-a8d3-78d8b7eea7b3"/>
+  </w15:person>
+</w15:people>
 </file>
 
 <file path=word/styles.xml><?xml version="1.0" encoding="utf-8"?>
@@ -20491,6 +20721,40 @@
       <w:contextualSpacing/>
     </w:pPr>
   </w:style>
+  <w:style w:type="paragraph" w:styleId="Cita">
+    <w:name w:val="Quote"/>
+    <w:basedOn w:val="Normal"/>
+    <w:next w:val="Normal"/>
+    <w:link w:val="CitaCar"/>
+    <w:uiPriority w:val="29"/>
+    <w:qFormat/>
+    <w:rsid w:val="00B86798"/>
+    <w:pPr>
+      <w:spacing w:before="200" w:after="160"/>
+      <w:ind w:left="864" w:right="864"/>
+      <w:jc w:val="center"/>
+    </w:pPr>
+    <w:rPr>
+      <w:i/>
+      <w:iCs/>
+      <w:color w:val="404040" w:themeColor="text1" w:themeTint="BF"/>
+    </w:rPr>
+  </w:style>
+  <w:style w:type="character" w:customStyle="1" w:styleId="CitaCar">
+    <w:name w:val="Cita Car"/>
+    <w:basedOn w:val="Fuentedeprrafopredeter"/>
+    <w:link w:val="Cita"/>
+    <w:uiPriority w:val="29"/>
+    <w:rsid w:val="00B86798"/>
+    <w:rPr>
+      <w:rFonts w:ascii="Arial" w:eastAsia="Times New Roman" w:hAnsi="Arial" w:cs="Times New Roman"/>
+      <w:i/>
+      <w:iCs/>
+      <w:color w:val="404040" w:themeColor="text1" w:themeTint="BF"/>
+      <w:szCs w:val="24"/>
+      <w:lang w:val="es-ES" w:eastAsia="ar-SA"/>
+    </w:rPr>
+  </w:style>
 </w:styles>
 </file>
 

</xml_diff>